<commit_message>
project starto part 2
</commit_message>
<xml_diff>
--- a/Project/Project.docx
+++ b/Project/Project.docx
@@ -800,8 +800,16 @@
           <w:ilvl w:val="1"/>
           <w:numId w:val="1"/>
         </w:numPr>
-      </w:pPr>
-      <w:r>
+        <w:rPr>
+          <w:b/>
+          <w:bCs/>
+        </w:rPr>
+      </w:pPr>
+      <w:r>
+        <w:rPr>
+          <w:b/>
+          <w:bCs/>
+        </w:rPr>
         <w:t>Create a new employee</w:t>
       </w:r>
     </w:p>
@@ -896,10 +904,23 @@
         </w:numPr>
       </w:pPr>
       <w:r>
-        <w:t xml:space="preserve">View and update </w:t>
-      </w:r>
-      <w:r>
-        <w:t xml:space="preserve">customer </w:t>
+        <w:t xml:space="preserve">View and </w:t>
+      </w:r>
+      <w:r>
+        <w:t xml:space="preserve">update </w:t>
+      </w:r>
+      <w:r>
+        <w:t>customer</w:t>
+      </w:r>
+      <w:r>
+        <w:t xml:space="preserve"> </w:t>
+      </w:r>
+      <w:r>
+        <w:rPr>
+          <w:b/>
+          <w:bCs/>
+        </w:rPr>
+        <w:t>insert</w:t>
       </w:r>
     </w:p>
     <w:p>
@@ -909,11 +930,23 @@
           <w:ilvl w:val="1"/>
           <w:numId w:val="1"/>
         </w:numPr>
-      </w:pPr>
-      <w:r>
+        <w:rPr>
+          <w:b/>
+          <w:bCs/>
+        </w:rPr>
+      </w:pPr>
+      <w:r>
+        <w:rPr>
+          <w:b/>
+          <w:bCs/>
+        </w:rPr>
         <w:t xml:space="preserve">Create an </w:t>
       </w:r>
       <w:r>
+        <w:rPr>
+          <w:b/>
+          <w:bCs/>
+        </w:rPr>
         <w:t>Order</w:t>
       </w:r>
     </w:p>
@@ -928,8 +961,6 @@
       <w:r>
         <w:t>Access sales reports</w:t>
       </w:r>
-      <w:bookmarkStart w:id="0" w:name="_GoBack"/>
-      <w:bookmarkEnd w:id="0"/>
     </w:p>
     <w:p>
       <w:pPr>
@@ -976,6 +1007,16 @@
       <w:r>
         <w:t>Access and update model</w:t>
       </w:r>
+      <w:r>
+        <w:t xml:space="preserve"> </w:t>
+      </w:r>
+      <w:r>
+        <w:rPr>
+          <w:b/>
+          <w:bCs/>
+        </w:rPr>
+        <w:t xml:space="preserve">insert </w:t>
+      </w:r>
     </w:p>
     <w:p>
       <w:pPr>
@@ -988,6 +1029,13 @@
       <w:r>
         <w:t>Access and update inventory</w:t>
       </w:r>
+      <w:r>
+        <w:rPr>
+          <w:b/>
+          <w:bCs/>
+        </w:rPr>
+        <w:t xml:space="preserve"> insert</w:t>
+      </w:r>
     </w:p>
     <w:p>
       <w:pPr>
@@ -1009,6 +1057,8 @@
         <w:pStyle w:val="ListParagraph"/>
         <w:ind w:left="1440"/>
       </w:pPr>
+      <w:bookmarkStart w:id="0" w:name="_GoBack"/>
+      <w:bookmarkEnd w:id="0"/>
     </w:p>
     <w:p>
       <w:pPr>

</xml_diff>